<commit_message>
Name is seperated in parts into each variable
</commit_message>
<xml_diff>
--- a/Project 1/Project 1 - NameList.docx
+++ b/Project 1/Project 1 - NameList.docx
@@ -400,16 +400,23 @@
     </w:p>
     <w:p>
       <w:r>
+        <w:rPr>
+          <w:highlight w:val="yellow"/>
+        </w:rPr>
         <w:t xml:space="preserve">Develop a </w:t>
       </w:r>
       <w:r>
         <w:rPr>
           <w:b/>
           <w:i/>
+          <w:highlight w:val="yellow"/>
         </w:rPr>
         <w:t>Name</w:t>
       </w:r>
       <w:r>
+        <w:rPr>
+          <w:highlight w:val="yellow"/>
+        </w:rPr>
         <w:t xml:space="preserve"> class that keeps </w:t>
       </w:r>
       <w:smartTag w:uri="FederalExpress/FedExSmartTag" w:element="fedextrackcommon">
@@ -417,11 +424,29 @@
           <w:attr w:name="ActionID" w:val="5"/>
         </w:smartTagPr>
         <w:r>
+          <w:rPr>
+            <w:highlight w:val="yellow"/>
+          </w:rPr>
           <w:t>track</w:t>
         </w:r>
       </w:smartTag>
       <w:r>
-        <w:t xml:space="preserve"> of the name and its components. It should provide the functionality to decompose and recompose/format any name in any of the various forms.  Only “American” types of names need be handled.  </w:t>
+        <w:rPr>
+          <w:highlight w:val="yellow"/>
+        </w:rPr>
+        <w:t xml:space="preserve"> of the name and its components. It should provide the functionality to decompose</w:t>
+      </w:r>
+      <w:r>
+        <w:t xml:space="preserve"> and recompose/format any name in any of the various forms.  </w:t>
+      </w:r>
+      <w:r>
+        <w:rPr>
+          <w:highlight w:val="yellow"/>
+        </w:rPr>
+        <w:t>Only “American” types of names need be handled</w:t>
+      </w:r>
+      <w:r>
+        <w:t xml:space="preserve">.  </w:t>
       </w:r>
     </w:p>
     <w:p>
@@ -507,55 +532,74 @@
           <w:i/>
           <w:highlight w:val="yellow"/>
         </w:rPr>
-        <w:t>parameterized</w:t>
-      </w:r>
-      <w:r>
-        <w:rPr>
-          <w:highlight w:val="yellow"/>
-        </w:rPr>
-        <w:t xml:space="preserve"> </w:t>
-      </w:r>
-      <w:r>
-        <w:rPr>
-          <w:b/>
-          <w:i/>
-          <w:highlight w:val="yellow"/>
-        </w:rPr>
-        <w:t>constructor</w:t>
+        <w:t>paramet</w:t>
       </w:r>
       <w:bookmarkStart w:id="0" w:name="_GoBack"/>
       <w:bookmarkEnd w:id="0"/>
       <w:r>
-        <w:t xml:space="preserve">.  The third of these </w:t>
-      </w:r>
-      <w:r>
+        <w:rPr>
+          <w:b/>
+          <w:i/>
+          <w:highlight w:val="yellow"/>
+        </w:rPr>
+        <w:t>erized</w:t>
+      </w:r>
+      <w:r>
+        <w:rPr>
+          <w:highlight w:val="yellow"/>
+        </w:rPr>
+        <w:t xml:space="preserve"> </w:t>
+      </w:r>
+      <w:r>
+        <w:rPr>
+          <w:b/>
+          <w:i/>
+          <w:highlight w:val="yellow"/>
+        </w:rPr>
         <w:t>constructor</w:t>
       </w:r>
       <w:r>
-        <w:t>s</w:t>
-      </w:r>
-      <w:r>
-        <w:t xml:space="preserve"> should accept a </w:t>
-      </w:r>
-      <w:r>
-        <w:rPr>
-          <w:b/>
-          <w:i/>
+        <w:rPr>
+          <w:highlight w:val="yellow"/>
+        </w:rPr>
+        <w:t>.  Th</w:t>
+      </w:r>
+      <w:r>
+        <w:rPr>
+          <w:highlight w:val="yellow"/>
+        </w:rPr>
+        <w:t xml:space="preserve">e third of these constructors should accept a </w:t>
+      </w:r>
+      <w:r>
+        <w:rPr>
+          <w:b/>
+          <w:i/>
+          <w:highlight w:val="yellow"/>
         </w:rPr>
         <w:t>string</w:t>
       </w:r>
       <w:r>
+        <w:rPr>
+          <w:highlight w:val="yellow"/>
+        </w:rPr>
         <w:t xml:space="preserve"> representing a </w:t>
       </w:r>
       <w:r>
         <w:rPr>
           <w:b/>
           <w:i/>
+          <w:highlight w:val="yellow"/>
         </w:rPr>
         <w:t>name</w:t>
       </w:r>
       <w:r>
-        <w:t xml:space="preserve"> in any of the permissible formats and decompose it appropriately into its components.  The case of the letters in the name components should be adjusted so that, when displayed, the names appear correctly.  </w:t>
+        <w:rPr>
+          <w:highlight w:val="yellow"/>
+        </w:rPr>
+        <w:t xml:space="preserve"> in any of the permissible formats and decompose it appropriately into its components</w:t>
+      </w:r>
+      <w:r>
+        <w:t xml:space="preserve">.  The case of the letters in the name components should be adjusted so that, when displayed, the names appear correctly.  </w:t>
       </w:r>
       <w:r>
         <w:t xml:space="preserve">The </w:t>
@@ -851,8 +895,14 @@
           <w:ilvl w:val="0"/>
           <w:numId w:val="2"/>
         </w:numPr>
-      </w:pPr>
-      <w:r>
+        <w:rPr>
+          <w:highlight w:val="yellow"/>
+        </w:rPr>
+      </w:pPr>
+      <w:r>
+        <w:rPr>
+          <w:highlight w:val="yellow"/>
+        </w:rPr>
         <w:t xml:space="preserve">The </w:t>
       </w:r>
       <w:proofErr w:type="spellStart"/>
@@ -860,21 +910,29 @@
         <w:rPr>
           <w:b/>
           <w:i/>
+          <w:highlight w:val="yellow"/>
         </w:rPr>
         <w:t>NameList</w:t>
       </w:r>
       <w:proofErr w:type="spellEnd"/>
       <w:r>
+        <w:rPr>
+          <w:highlight w:val="yellow"/>
+        </w:rPr>
         <w:t xml:space="preserve"> class should maintain the collection internally through the use of a private </w:t>
       </w:r>
       <w:r>
         <w:rPr>
           <w:b/>
           <w:i/>
+          <w:highlight w:val="yellow"/>
         </w:rPr>
         <w:t>List&lt;Name&gt;</w:t>
       </w:r>
       <w:r>
+        <w:rPr>
+          <w:highlight w:val="yellow"/>
+        </w:rPr>
         <w:t xml:space="preserve"> instance.</w:t>
       </w:r>
     </w:p>
@@ -885,18 +943,28 @@
           <w:ilvl w:val="0"/>
           <w:numId w:val="2"/>
         </w:numPr>
-      </w:pPr>
-      <w:r>
+        <w:rPr>
+          <w:highlight w:val="yellow"/>
+        </w:rPr>
+      </w:pPr>
+      <w:r>
+        <w:rPr>
+          <w:highlight w:val="yellow"/>
+        </w:rPr>
         <w:t xml:space="preserve">Because the private internal </w:t>
       </w:r>
       <w:r>
         <w:rPr>
           <w:b/>
           <w:i/>
+          <w:highlight w:val="yellow"/>
         </w:rPr>
         <w:t>List</w:t>
       </w:r>
       <w:r>
+        <w:rPr>
+          <w:highlight w:val="yellow"/>
+        </w:rPr>
         <w:t xml:space="preserve"> is not accessible to a user of the </w:t>
       </w:r>
       <w:proofErr w:type="spellStart"/>
@@ -904,11 +972,15 @@
         <w:rPr>
           <w:b/>
           <w:i/>
+          <w:highlight w:val="yellow"/>
         </w:rPr>
         <w:t>NameList</w:t>
       </w:r>
       <w:proofErr w:type="spellEnd"/>
       <w:r>
+        <w:rPr>
+          <w:highlight w:val="yellow"/>
+        </w:rPr>
         <w:t xml:space="preserve"> class, you must provide one or more properties for the </w:t>
       </w:r>
       <w:proofErr w:type="spellStart"/>
@@ -916,31 +988,43 @@
         <w:rPr>
           <w:b/>
           <w:i/>
+          <w:highlight w:val="yellow"/>
         </w:rPr>
         <w:t>NameList</w:t>
       </w:r>
       <w:proofErr w:type="spellEnd"/>
       <w:r>
+        <w:rPr>
+          <w:highlight w:val="yellow"/>
+        </w:rPr>
         <w:t xml:space="preserve"> class that allow access to any important properties of the </w:t>
       </w:r>
       <w:r>
         <w:rPr>
           <w:b/>
           <w:i/>
+          <w:highlight w:val="yellow"/>
         </w:rPr>
         <w:t>List&lt;Name&gt;</w:t>
       </w:r>
       <w:r>
+        <w:rPr>
+          <w:highlight w:val="yellow"/>
+        </w:rPr>
         <w:t xml:space="preserve"> object such as </w:t>
       </w:r>
       <w:r>
         <w:rPr>
           <w:b/>
           <w:i/>
+          <w:highlight w:val="yellow"/>
         </w:rPr>
         <w:t>Count</w:t>
       </w:r>
       <w:r>
+        <w:rPr>
+          <w:highlight w:val="yellow"/>
+        </w:rPr>
         <w:t>.</w:t>
       </w:r>
     </w:p>
@@ -1236,28 +1320,42 @@
           <w:ilvl w:val="0"/>
           <w:numId w:val="2"/>
         </w:numPr>
-      </w:pPr>
-      <w:r>
+        <w:rPr>
+          <w:highlight w:val="yellow"/>
+        </w:rPr>
+      </w:pPr>
+      <w:r>
+        <w:rPr>
+          <w:highlight w:val="yellow"/>
+        </w:rPr>
         <w:t xml:space="preserve">Use the methods of the </w:t>
       </w:r>
       <w:r>
         <w:rPr>
           <w:b/>
           <w:i/>
+          <w:highlight w:val="yellow"/>
         </w:rPr>
         <w:t>List&lt;T&gt;</w:t>
       </w:r>
       <w:r>
+        <w:rPr>
+          <w:highlight w:val="yellow"/>
+        </w:rPr>
         <w:t xml:space="preserve"> class and the </w:t>
       </w:r>
       <w:r>
         <w:rPr>
           <w:b/>
           <w:i/>
+          <w:highlight w:val="yellow"/>
         </w:rPr>
         <w:t>Name</w:t>
       </w:r>
       <w:r>
+        <w:rPr>
+          <w:highlight w:val="yellow"/>
+        </w:rPr>
         <w:t xml:space="preserve"> class where you can to avoid brute force approaches.</w:t>
       </w:r>
     </w:p>
@@ -1344,18 +1442,31 @@
         </w:numPr>
       </w:pPr>
       <w:r>
-        <w:t xml:space="preserve">The driver should be able to input the names from the file specified above and build a </w:t>
+        <w:rPr>
+          <w:highlight w:val="yellow"/>
+        </w:rPr>
+        <w:t xml:space="preserve">The driver should be able to input the names from the file specified </w:t>
+      </w:r>
+      <w:r>
+        <w:rPr>
+          <w:highlight w:val="yellow"/>
+        </w:rPr>
+        <w:t xml:space="preserve">above and build a </w:t>
       </w:r>
       <w:proofErr w:type="spellStart"/>
       <w:r>
         <w:rPr>
           <w:b/>
           <w:i/>
+          <w:highlight w:val="yellow"/>
         </w:rPr>
         <w:t>NameList</w:t>
       </w:r>
       <w:proofErr w:type="spellEnd"/>
       <w:r>
+        <w:rPr>
+          <w:highlight w:val="yellow"/>
+        </w:rPr>
         <w:t xml:space="preserve"> from them.</w:t>
       </w:r>
     </w:p>
@@ -1434,16 +1545,23 @@
         </w:numPr>
       </w:pPr>
       <w:r>
+        <w:rPr>
+          <w:highlight w:val="yellow"/>
+        </w:rPr>
         <w:t xml:space="preserve">The driver should allow the user to request a display of a sorted list of all of the </w:t>
       </w:r>
       <w:r>
         <w:rPr>
           <w:b/>
           <w:i/>
+          <w:highlight w:val="yellow"/>
         </w:rPr>
         <w:t>Names</w:t>
       </w:r>
       <w:r>
+        <w:rPr>
+          <w:highlight w:val="yellow"/>
+        </w:rPr>
         <w:t xml:space="preserve"> in the </w:t>
       </w:r>
       <w:proofErr w:type="spellStart"/>
@@ -1451,12 +1569,19 @@
         <w:rPr>
           <w:b/>
           <w:i/>
+          <w:highlight w:val="yellow"/>
         </w:rPr>
         <w:t>NameList</w:t>
       </w:r>
       <w:proofErr w:type="spellEnd"/>
       <w:r>
-        <w:t xml:space="preserve"> either by last name first or by first name first.</w:t>
+        <w:rPr>
+          <w:highlight w:val="yellow"/>
+        </w:rPr>
+        <w:t xml:space="preserve"> either by last name first or by first name first</w:t>
+      </w:r>
+      <w:r>
+        <w:t>.</w:t>
       </w:r>
     </w:p>
     <w:p>
@@ -1827,7 +1952,13 @@
         <w:t>number</w:t>
       </w:r>
       <w:r>
-        <w:t>, rejecting any that are in an incorrect format.</w:t>
+        <w:rPr>
+          <w:highlight w:val="yellow"/>
+        </w:rPr>
+        <w:t>, rejecting any that are in an incorrect format</w:t>
+      </w:r>
+      <w:r>
+        <w:t>.</w:t>
       </w:r>
     </w:p>
     <w:p>
@@ -4921,7 +5052,7 @@
             <w:rPr>
               <w:noProof/>
             </w:rPr>
-            <w:t>February 21, 2019</w:t>
+            <w:t>February 22, 2019</w:t>
           </w:r>
           <w:r>
             <w:rPr>
@@ -5479,6 +5610,7 @@
     <w:lsdException w:name="HTML Sample" w:semiHidden="1" w:unhideWhenUsed="1"/>
     <w:lsdException w:name="HTML Typewriter" w:semiHidden="1" w:unhideWhenUsed="1"/>
     <w:lsdException w:name="HTML Variable" w:semiHidden="1" w:unhideWhenUsed="1"/>
+    <w:lsdException w:name="Normal Table" w:semiHidden="1" w:unhideWhenUsed="1"/>
     <w:lsdException w:name="annotation subject" w:semiHidden="1" w:unhideWhenUsed="1"/>
     <w:lsdException w:name="No List" w:semiHidden="1" w:unhideWhenUsed="1"/>
     <w:lsdException w:name="Outline List 1" w:semiHidden="1" w:unhideWhenUsed="1"/>
@@ -5522,8 +5654,10 @@
     <w:lsdException w:name="Table Elegant" w:semiHidden="1" w:unhideWhenUsed="1"/>
     <w:lsdException w:name="Table Professional" w:semiHidden="1" w:unhideWhenUsed="1"/>
     <w:lsdException w:name="Table Subtle 1" w:semiHidden="1" w:unhideWhenUsed="1"/>
+    <w:lsdException w:name="Table Subtle 2" w:semiHidden="1" w:unhideWhenUsed="1"/>
     <w:lsdException w:name="Table Web 1" w:semiHidden="1" w:unhideWhenUsed="1"/>
     <w:lsdException w:name="Table Web 2" w:semiHidden="1" w:unhideWhenUsed="1"/>
+    <w:lsdException w:name="Table Web 3" w:semiHidden="1" w:unhideWhenUsed="1"/>
     <w:lsdException w:name="Balloon Text" w:semiHidden="1" w:unhideWhenUsed="1"/>
     <w:lsdException w:name="Table Grid" w:uiPriority="59"/>
     <w:lsdException w:name="Table Theme" w:semiHidden="1" w:unhideWhenUsed="1"/>

</xml_diff>

<commit_message>
fixed lists + override methods and more comments
</commit_message>
<xml_diff>
--- a/Project 1/Project 1 - NameList.docx
+++ b/Project 1/Project 1 - NameList.docx
@@ -274,7 +274,6 @@
       <w:pPr>
         <w:ind w:left="1080" w:firstLine="360"/>
       </w:pPr>
-      <w:bookmarkStart w:id="0" w:name="_GoBack"/>
       <w:r>
         <w:t xml:space="preserve">U. Ara </w:t>
       </w:r>
@@ -344,7 +343,6 @@
         <w:t xml:space="preserve"> N. Stein, PhD</w:t>
       </w:r>
     </w:p>
-    <w:bookmarkEnd w:id="0"/>
     <w:p>
       <w:pPr>
         <w:ind w:left="1080" w:firstLine="360"/>
@@ -454,7 +452,15 @@
         <w:rPr>
           <w:highlight w:val="yellow"/>
         </w:rPr>
-        <w:t>Only “American” types of names need be handled</w:t>
+        <w:t>Only “American” types o</w:t>
+      </w:r>
+      <w:bookmarkStart w:id="0" w:name="_GoBack"/>
+      <w:bookmarkEnd w:id="0"/>
+      <w:r>
+        <w:rPr>
+          <w:highlight w:val="yellow"/>
+        </w:rPr>
+        <w:t>f names need be handled</w:t>
       </w:r>
       <w:r>
         <w:t xml:space="preserve">.  </w:t>
@@ -1377,38 +1383,56 @@
           <w:ilvl w:val="0"/>
           <w:numId w:val="2"/>
         </w:numPr>
-      </w:pPr>
-      <w:r>
+        <w:rPr>
+          <w:highlight w:val="yellow"/>
+        </w:rPr>
+      </w:pPr>
+      <w:r>
+        <w:rPr>
+          <w:highlight w:val="yellow"/>
+        </w:rPr>
         <w:t xml:space="preserve">There should be two methods that can return sorted </w:t>
       </w:r>
       <w:r>
         <w:rPr>
           <w:b/>
           <w:i/>
+          <w:highlight w:val="yellow"/>
         </w:rPr>
         <w:t>List&lt;String&gt;</w:t>
       </w:r>
       <w:r>
+        <w:rPr>
+          <w:highlight w:val="yellow"/>
+        </w:rPr>
         <w:t xml:space="preserve">.  One should return a sorted </w:t>
       </w:r>
       <w:r>
         <w:rPr>
           <w:b/>
           <w:i/>
+          <w:highlight w:val="yellow"/>
         </w:rPr>
         <w:t xml:space="preserve">List&lt;String&gt; </w:t>
       </w:r>
       <w:r>
+        <w:rPr>
+          <w:highlight w:val="yellow"/>
+        </w:rPr>
         <w:t xml:space="preserve">containing the all of the names, last name first.  The other should return a sorted </w:t>
       </w:r>
       <w:r>
         <w:rPr>
           <w:b/>
           <w:i/>
+          <w:highlight w:val="yellow"/>
         </w:rPr>
         <w:t xml:space="preserve">List&lt;String&gt; </w:t>
       </w:r>
       <w:r>
+        <w:rPr>
+          <w:highlight w:val="yellow"/>
+        </w:rPr>
         <w:t>containing all of the names, first name first.</w:t>
       </w:r>
     </w:p>
@@ -1578,33 +1602,53 @@
         </w:numPr>
       </w:pPr>
       <w:r>
-        <w:t xml:space="preserve">The driver should allow the user to display a single name either </w:t>
-      </w:r>
-      <w:r>
-        <w:rPr>
-          <w:b/>
-          <w:i/>
+        <w:rPr>
+          <w:highlight w:val="yellow"/>
+        </w:rPr>
+        <w:t>The driver should allow the user to display</w:t>
+      </w:r>
+      <w:r>
+        <w:t xml:space="preserve"> a single name </w:t>
+      </w:r>
+      <w:r>
+        <w:rPr>
+          <w:highlight w:val="yellow"/>
+        </w:rPr>
+        <w:t xml:space="preserve">either </w:t>
+      </w:r>
+      <w:r>
+        <w:rPr>
+          <w:b/>
+          <w:i/>
+          <w:highlight w:val="yellow"/>
         </w:rPr>
         <w:t>last name first</w:t>
       </w:r>
       <w:r>
+        <w:rPr>
+          <w:highlight w:val="yellow"/>
+        </w:rPr>
         <w:t xml:space="preserve">, </w:t>
       </w:r>
       <w:r>
         <w:rPr>
           <w:b/>
           <w:i/>
+          <w:highlight w:val="yellow"/>
         </w:rPr>
         <w:t>first name first</w:t>
       </w:r>
       <w:r>
-        <w:t xml:space="preserve">, </w:t>
-      </w:r>
-      <w:r>
-        <w:rPr>
-          <w:highlight w:val="yellow"/>
-        </w:rPr>
-        <w:t xml:space="preserve">or as </w:t>
+        <w:rPr>
+          <w:highlight w:val="yellow"/>
+        </w:rPr>
+        <w:t xml:space="preserve">, or </w:t>
+      </w:r>
+      <w:r>
+        <w:rPr>
+          <w:highlight w:val="yellow"/>
+        </w:rPr>
+        <w:t xml:space="preserve">as </w:t>
       </w:r>
       <w:r>
         <w:rPr>
@@ -4914,6 +4958,7 @@
         <w:temporary/>
         <w:showingPlcHdr/>
       </w:sdtPr>
+      <w:sdtEndPr/>
       <w:sdtContent>
         <w:r>
           <w:rPr>
@@ -5077,6 +5122,7 @@
               <w:id w:val="1117159868"/>
               <w:text/>
             </w:sdtPr>
+            <w:sdtEndPr/>
             <w:sdtContent>
               <w:r>
                 <w:rPr>
@@ -5150,7 +5196,7 @@
             <w:rPr>
               <w:noProof/>
             </w:rPr>
-            <w:t>February 23, 2019</w:t>
+            <w:t>February 25, 2019</w:t>
           </w:r>
           <w:r>
             <w:rPr>
@@ -5165,6 +5211,7 @@
           <w:id w:val="1117159877"/>
           <w:text/>
         </w:sdtPr>
+        <w:sdtEndPr/>
         <w:sdtContent>
           <w:tc>
             <w:tcPr>

</xml_diff>